<commit_message>
DB- Meeeting with Jarrett and Alyssa, added to do list for RAD document
</commit_message>
<xml_diff>
--- a/RAD/Use Case Document Done and What Needs To Be Done.docx
+++ b/RAD/Use Case Document Done and What Needs To Be Done.docx
@@ -89,36 +89,717 @@
       <w:r>
         <w:t xml:space="preserve">Add to </w:t>
       </w:r>
-      <w:proofErr w:type="spellStart"/>
-      <w:r>
-        <w:t>Wathclist</w:t>
-      </w:r>
-      <w:proofErr w:type="spellEnd"/>
-      <w:r>
-        <w:t xml:space="preserve"> </w:t>
-      </w:r>
-    </w:p>
-    <w:p>
-      <w:r>
-        <w:t>Add to Stock Owned List</w:t>
-      </w:r>
-    </w:p>
-    <w:p>
-      <w:pPr>
-        <w:rPr>
-          <w:b/>
-        </w:rPr>
-      </w:pPr>
-      <w:r>
-        <w:rPr>
-          <w:b/>
-        </w:rPr>
-        <w:t>Use cases needed to be completed</w:t>
-      </w:r>
-    </w:p>
-    <w:p>
+      <w:r>
+        <w:t>Watchlist</w:t>
+      </w:r>
       <w:bookmarkStart w:id="0" w:name="_GoBack"/>
       <w:bookmarkEnd w:id="0"/>
+      <w:r>
+        <w:t xml:space="preserve"> </w:t>
+      </w:r>
+    </w:p>
+    <w:p>
+      <w:r>
+        <w:t>Add to Stock Owned List</w:t>
+      </w:r>
+    </w:p>
+    <w:p>
+      <w:pPr>
+        <w:rPr>
+          <w:b/>
+        </w:rPr>
+      </w:pPr>
+      <w:r>
+        <w:rPr>
+          <w:b/>
+        </w:rPr>
+        <w:t>Use cases needed to be completed</w:t>
+      </w:r>
+    </w:p>
+    <w:p>
+      <w:pPr>
+        <w:rPr>
+          <w:b/>
+        </w:rPr>
+      </w:pPr>
+      <w:r>
+        <w:rPr>
+          <w:b/>
+        </w:rPr>
+        <w:t>Search through rad document for view navigation slier and remove it</w:t>
+      </w:r>
+    </w:p>
+    <w:p>
+      <w:pPr>
+        <w:rPr>
+          <w:b/>
+        </w:rPr>
+      </w:pPr>
+      <w:r>
+        <w:rPr>
+          <w:b/>
+        </w:rPr>
+        <w:t>BUG we need to add css to the forgot password: Css should consist of if email is blank for reset password, nothing will pop up, so refer to message ‘Please enter Valid Email address’</w:t>
+      </w:r>
+    </w:p>
+    <w:p>
+      <w:r>
+        <w:rPr>
+          <w:b/>
+        </w:rPr>
+        <w:t>Register Use Case</w:t>
+      </w:r>
+      <w:r>
+        <w:t xml:space="preserve">: Delete Currency Code from use case, </w:t>
+      </w:r>
+    </w:p>
+    <w:p>
+      <w:r>
+        <w:t xml:space="preserve">Exception </w:t>
+      </w:r>
+      <w:r>
+        <w:t>edit</w:t>
+      </w:r>
+      <w:r>
+        <w:t xml:space="preserve"> (</w:t>
+      </w:r>
+      <w:r>
+        <w:rPr>
+          <w:b/>
+        </w:rPr>
+        <w:t>please enter a valid email address.</w:t>
+      </w:r>
+      <w:r>
+        <w:rPr>
+          <w:b/>
+        </w:rPr>
+        <w:t xml:space="preserve">) </w:t>
+      </w:r>
+      <w:r>
+        <w:t xml:space="preserve">that’s if email address is incorrect, </w:t>
+      </w:r>
+    </w:p>
+    <w:p>
+      <w:r>
+        <w:t>exception case needs to be created with the following message ‘</w:t>
+      </w:r>
+      <w:r>
+        <w:rPr>
+          <w:b/>
+        </w:rPr>
+        <w:t>please enter a valid phone number</w:t>
+      </w:r>
+      <w:r>
+        <w:t xml:space="preserve">’ </w:t>
+      </w:r>
+    </w:p>
+    <w:p>
+      <w:r>
+        <w:t>create an exception case for first name last name with the message, ‘</w:t>
+      </w:r>
+      <w:r>
+        <w:rPr>
+          <w:b/>
+        </w:rPr>
+        <w:t>please enter a valid name</w:t>
+      </w:r>
+      <w:r>
+        <w:t>’</w:t>
+      </w:r>
+    </w:p>
+    <w:p>
+      <w:pPr>
+        <w:rPr>
+          <w:b/>
+        </w:rPr>
+      </w:pPr>
+      <w:r>
+        <w:t>create an exception case for the password not containing 8 characters, 1 upper case 1 lower case, ‘</w:t>
+      </w:r>
+      <w:r>
+        <w:rPr>
+          <w:b/>
+        </w:rPr>
+        <w:t>Please enter a valid password that includes 8 characters, 1 Upper and 1 Lower</w:t>
+      </w:r>
+      <w:r>
+        <w:rPr>
+          <w:b/>
+        </w:rPr>
+        <w:t>’</w:t>
+      </w:r>
+    </w:p>
+    <w:p>
+      <w:pPr>
+        <w:rPr>
+          <w:b/>
+        </w:rPr>
+      </w:pPr>
+      <w:r>
+        <w:rPr>
+          <w:b/>
+        </w:rPr>
+        <w:t xml:space="preserve">Login Use Case: </w:t>
+      </w:r>
+    </w:p>
+    <w:p>
+      <w:r>
+        <w:t>Exception edit (if</w:t>
+      </w:r>
+      <w:r>
+        <w:rPr>
+          <w:b/>
+        </w:rPr>
+        <w:t xml:space="preserve"> email address and password is empty or if firebase is incorrect with the users’ credentials; display message 4) edit from message 6</w:t>
+      </w:r>
+    </w:p>
+    <w:p>
+      <w:r>
+        <w:lastRenderedPageBreak/>
+        <w:t>DELETE MESSAGE 6</w:t>
+      </w:r>
+    </w:p>
+    <w:p>
+      <w:r>
+        <w:t xml:space="preserve">GET RID OF EXCEPTION 2 </w:t>
+      </w:r>
+    </w:p>
+    <w:p>
+      <w:pPr>
+        <w:rPr>
+          <w:b/>
+        </w:rPr>
+      </w:pPr>
+      <w:r>
+        <w:rPr>
+          <w:b/>
+        </w:rPr>
+        <w:t>Start Application Use Case:</w:t>
+      </w:r>
+    </w:p>
+    <w:p>
+      <w:r>
+        <w:t>GET RID OF START APPLICATION USE CASE</w:t>
+      </w:r>
+    </w:p>
+    <w:p>
+      <w:pPr>
+        <w:rPr>
+          <w:b/>
+        </w:rPr>
+      </w:pPr>
+      <w:r>
+        <w:rPr>
+          <w:b/>
+        </w:rPr>
+        <w:t>Logout Use Case:</w:t>
+      </w:r>
+    </w:p>
+    <w:p>
+      <w:pPr>
+        <w:rPr>
+          <w:b/>
+        </w:rPr>
+      </w:pPr>
+      <w:r>
+        <w:rPr>
+          <w:b/>
+        </w:rPr>
+        <w:t>When user observers the logout button on top of each page that needs to be edited instead of view navigation wording</w:t>
+      </w:r>
+    </w:p>
+    <w:p>
+      <w:r>
+        <w:rPr>
+          <w:b/>
+        </w:rPr>
+        <w:t xml:space="preserve">SCENARIO: </w:t>
+      </w:r>
+      <w:r>
+        <w:t xml:space="preserve">When the user clicks on the logout button (Message 18 needs to be edited): Ready to leave? Select “Logout” below if you are ready to end your current session. </w:t>
+      </w:r>
+    </w:p>
+    <w:p>
+      <w:r>
+        <w:rPr>
+          <w:b/>
+        </w:rPr>
+        <w:t xml:space="preserve">Reset Password Use Case: </w:t>
+      </w:r>
+    </w:p>
+    <w:p>
+      <w:r>
+        <w:t xml:space="preserve">Scenario addon: Forgot your password? Enter your email address and we will send you instructions on how to reset your password. </w:t>
+      </w:r>
+    </w:p>
+    <w:p>
+      <w:r>
+        <w:t>GET RID OF EXCEPTION 1 DOES NOT APPLY</w:t>
+      </w:r>
+    </w:p>
+    <w:p>
+      <w:pPr>
+        <w:rPr>
+          <w:b/>
+        </w:rPr>
+      </w:pPr>
+      <w:r>
+        <w:rPr>
+          <w:b/>
+        </w:rPr>
+        <w:t>DELETE CALCULATE PRICE ALERT USE CASE</w:t>
+      </w:r>
+    </w:p>
+    <w:p>
+      <w:pPr>
+        <w:rPr>
+          <w:b/>
+        </w:rPr>
+      </w:pPr>
+      <w:r>
+        <w:rPr>
+          <w:b/>
+        </w:rPr>
+        <w:t>View Portfolio Summary Use Case</w:t>
+      </w:r>
+    </w:p>
+    <w:p>
+      <w:r>
+        <w:rPr>
+          <w:b/>
+        </w:rPr>
+        <w:t>Scenario edit</w:t>
+      </w:r>
+      <w:r>
+        <w:rPr>
+          <w:b/>
+        </w:rPr>
+        <w:t xml:space="preserve"> 1</w:t>
+      </w:r>
+      <w:r>
+        <w:t>: “user will observe four card that consists of stock name, and price in the first four items of your portfolio”</w:t>
+      </w:r>
+    </w:p>
+    <w:p>
+      <w:r>
+        <w:rPr>
+          <w:b/>
+        </w:rPr>
+        <w:t>Exception</w:t>
+      </w:r>
+      <w:r>
+        <w:t xml:space="preserve"> </w:t>
+      </w:r>
+      <w:r>
+        <w:rPr>
+          <w:b/>
+        </w:rPr>
+        <w:t>Created</w:t>
+      </w:r>
+      <w:r>
+        <w:t>: “if there are not four items in the portfolio display message to the user (number) “add items to your portfolio”</w:t>
+      </w:r>
+    </w:p>
+    <w:p>
+      <w:r>
+        <w:rPr>
+          <w:b/>
+        </w:rPr>
+        <w:t>Scenario</w:t>
+      </w:r>
+      <w:r>
+        <w:t xml:space="preserve"> </w:t>
+      </w:r>
+      <w:r>
+        <w:rPr>
+          <w:b/>
+        </w:rPr>
+        <w:t>number</w:t>
+      </w:r>
+      <w:r>
+        <w:t xml:space="preserve"> </w:t>
+      </w:r>
+      <w:r>
+        <w:rPr>
+          <w:b/>
+        </w:rPr>
+        <w:t>2</w:t>
+      </w:r>
+      <w:r>
+        <w:t xml:space="preserve"> </w:t>
+      </w:r>
+      <w:r>
+        <w:rPr>
+          <w:b/>
+        </w:rPr>
+        <w:t>edit</w:t>
+      </w:r>
+      <w:r>
+        <w:t>: my portfolio: user will see my portfolio page that consists of stock, date purchased, purchase price, current price, quantity, purchase equity, current equity, profit, after tax profit, current percent change, delete”</w:t>
+      </w:r>
+    </w:p>
+    <w:p>
+      <w:r>
+        <w:rPr>
+          <w:b/>
+        </w:rPr>
+        <w:t>Exception</w:t>
+      </w:r>
+      <w:r>
+        <w:t xml:space="preserve"> </w:t>
+      </w:r>
+      <w:r>
+        <w:rPr>
+          <w:b/>
+        </w:rPr>
+        <w:t>2</w:t>
+      </w:r>
+      <w:r>
+        <w:t xml:space="preserve"> </w:t>
+      </w:r>
+      <w:r>
+        <w:rPr>
+          <w:b/>
+        </w:rPr>
+        <w:t>created</w:t>
+      </w:r>
+      <w:r>
+        <w:t xml:space="preserve">: “if there are no items in the portfolio, display the same message to the user (number) “add items to your portfolio” </w:t>
+      </w:r>
+    </w:p>
+    <w:p>
+      <w:r>
+        <w:rPr>
+          <w:b/>
+        </w:rPr>
+        <w:t xml:space="preserve">Scenario number 3 edit: </w:t>
+      </w:r>
+      <w:r>
+        <w:t xml:space="preserve">user will observe current portfolio equity line graph </w:t>
+      </w:r>
+    </w:p>
+    <w:p>
+      <w:r>
+        <w:rPr>
+          <w:b/>
+        </w:rPr>
+        <w:t xml:space="preserve">Exception 3 created: </w:t>
+      </w:r>
+      <w:r>
+        <w:t xml:space="preserve">“if there are no items in the portfolio, the graph will not display” </w:t>
+      </w:r>
+    </w:p>
+    <w:p>
+      <w:r>
+        <w:rPr>
+          <w:b/>
+        </w:rPr>
+        <w:t xml:space="preserve">Scenario number 4 edit: </w:t>
+      </w:r>
+      <w:r>
+        <w:t xml:space="preserve">percentage change bar chart will be observed as well as the total purchase equity, total current equity, profit, and after-tax profit </w:t>
+      </w:r>
+    </w:p>
+    <w:p>
+      <w:r>
+        <w:rPr>
+          <w:b/>
+        </w:rPr>
+        <w:t xml:space="preserve">Scenario number 5 edit: </w:t>
+      </w:r>
+      <w:r>
+        <w:t>user observes stock portfolio diversity pie chart</w:t>
+      </w:r>
+    </w:p>
+    <w:p>
+      <w:r>
+        <w:rPr>
+          <w:b/>
+        </w:rPr>
+        <w:t xml:space="preserve">Exception 4 created: </w:t>
+      </w:r>
+      <w:r>
+        <w:t xml:space="preserve">if there are no items in the portfolio, the line graph, bar chart, and the pie chart will not display. </w:t>
+      </w:r>
+    </w:p>
+    <w:p>
+      <w:r>
+        <w:rPr>
+          <w:b/>
+        </w:rPr>
+        <w:t xml:space="preserve">Scenario number 6 edit: </w:t>
+      </w:r>
+      <w:r>
+        <w:t>user observes my watchlist with the stock, current price, 3 month percent, 6 month percent, 1 year percent, and delete</w:t>
+      </w:r>
+    </w:p>
+    <w:p>
+      <w:pPr>
+        <w:rPr>
+          <w:b/>
+        </w:rPr>
+      </w:pPr>
+      <w:r>
+        <w:rPr>
+          <w:b/>
+        </w:rPr>
+        <w:lastRenderedPageBreak/>
+        <w:t xml:space="preserve">Edit user settings Use Case: </w:t>
+      </w:r>
+    </w:p>
+    <w:p>
+      <w:pPr>
+        <w:rPr>
+          <w:b/>
+        </w:rPr>
+      </w:pPr>
+      <w:r>
+        <w:rPr>
+          <w:b/>
+        </w:rPr>
+        <w:t>Get rid of the upper and lower bound portfolio, upper and lower bound watch list</w:t>
+      </w:r>
+    </w:p>
+    <w:p>
+      <w:r>
+        <w:rPr>
+          <w:b/>
+        </w:rPr>
+        <w:t xml:space="preserve">Scenario number 1 edit: </w:t>
+      </w:r>
+      <w:r>
+        <w:t xml:space="preserve">the user observes, email with text box, new password and confirm password text boxes, and corresponding submit button, when the user clicks submit, message to the user “updated in database” </w:t>
+      </w:r>
+    </w:p>
+    <w:p>
+      <w:r>
+        <w:rPr>
+          <w:b/>
+        </w:rPr>
+        <w:t xml:space="preserve">Scenario number 2 edit: </w:t>
+      </w:r>
+      <w:r>
+        <w:t>the user observes first name last name text boxes, phone number text box, currency drop down</w:t>
+      </w:r>
+      <w:r>
+        <w:t xml:space="preserve">, when the user clicks submit, the message to the user “updated in database” </w:t>
+      </w:r>
+    </w:p>
+    <w:p>
+      <w:pPr>
+        <w:rPr>
+          <w:b/>
+        </w:rPr>
+      </w:pPr>
+      <w:r>
+        <w:rPr>
+          <w:b/>
+        </w:rPr>
+        <w:t xml:space="preserve">Search for stock use case: </w:t>
+      </w:r>
+    </w:p>
+    <w:p>
+      <w:r>
+        <w:rPr>
+          <w:b/>
+        </w:rPr>
+        <w:t xml:space="preserve">Scenario number 1 edit: </w:t>
+      </w:r>
+      <w:r>
+        <w:t xml:space="preserve">user observes empty text box at the top of each page, </w:t>
+      </w:r>
+    </w:p>
+    <w:p>
+      <w:r>
+        <w:rPr>
+          <w:b/>
+        </w:rPr>
+        <w:t xml:space="preserve">Scenario number 2 edit: </w:t>
+      </w:r>
+      <w:r>
+        <w:t xml:space="preserve">user types in a company name, an autocomplete drop down menu will appear. </w:t>
+      </w:r>
+    </w:p>
+    <w:p>
+      <w:r>
+        <w:rPr>
+          <w:b/>
+        </w:rPr>
+        <w:t xml:space="preserve">Scenario number 3 edit: </w:t>
+      </w:r>
+      <w:r>
+        <w:t>user clicks on respective highlighted company name</w:t>
+      </w:r>
+    </w:p>
+    <w:p>
+      <w:r>
+        <w:rPr>
+          <w:b/>
+        </w:rPr>
+        <w:t xml:space="preserve">Scenario number 4 edit: </w:t>
+      </w:r>
+      <w:r>
+        <w:t xml:space="preserve">user is then transferred to the individual stock page use case </w:t>
+      </w:r>
+    </w:p>
+    <w:p>
+      <w:pPr>
+        <w:rPr>
+          <w:b/>
+        </w:rPr>
+      </w:pPr>
+      <w:r>
+        <w:rPr>
+          <w:b/>
+        </w:rPr>
+        <w:t>View trending stock use case:</w:t>
+      </w:r>
+    </w:p>
+    <w:p>
+      <w:r>
+        <w:rPr>
+          <w:b/>
+        </w:rPr>
+        <w:t xml:space="preserve">Scenario number 1 edit: </w:t>
+      </w:r>
+      <w:r>
+        <w:t>user observes gainers table which includes, symbol, price, high, low, and % change. They will also observe the losers table which also includes, symbol, price, high, low, and % change</w:t>
+      </w:r>
+    </w:p>
+    <w:p>
+      <w:r>
+        <w:rPr>
+          <w:b/>
+        </w:rPr>
+        <w:t xml:space="preserve">Scenario number 2 edit: </w:t>
+      </w:r>
+      <w:r>
+        <w:t xml:space="preserve">when the user clicks on the symbol in either the gainers or the losers table, will be transferred to the individual stock page use case. </w:t>
+      </w:r>
+    </w:p>
+    <w:p>
+      <w:pPr>
+        <w:rPr>
+          <w:b/>
+        </w:rPr>
+      </w:pPr>
+      <w:r>
+        <w:rPr>
+          <w:b/>
+        </w:rPr>
+        <w:t xml:space="preserve">DELETE INFINITE SCROLL BANNER USE CASE </w:t>
+      </w:r>
+    </w:p>
+    <w:p>
+      <w:pPr>
+        <w:rPr>
+          <w:b/>
+        </w:rPr>
+      </w:pPr>
+      <w:r>
+        <w:rPr>
+          <w:b/>
+        </w:rPr>
+        <w:t>Remove from watchlist use case:</w:t>
+      </w:r>
+    </w:p>
+    <w:p>
+      <w:pPr>
+        <w:rPr>
+          <w:b/>
+        </w:rPr>
+      </w:pPr>
+      <w:r>
+        <w:rPr>
+          <w:b/>
+        </w:rPr>
+        <w:t xml:space="preserve">Remove exception </w:t>
+      </w:r>
+      <w:r>
+        <w:rPr>
+          <w:b/>
+        </w:rPr>
+        <w:t>1</w:t>
+      </w:r>
+    </w:p>
+    <w:p>
+      <w:pPr>
+        <w:rPr>
+          <w:b/>
+        </w:rPr>
+      </w:pPr>
+      <w:r>
+        <w:rPr>
+          <w:b/>
+        </w:rPr>
+        <w:t xml:space="preserve">On number 2 edit: </w:t>
+      </w:r>
+      <w:r>
+        <w:t>user clicks delete button</w:t>
+      </w:r>
+    </w:p>
+    <w:p>
+      <w:pPr>
+        <w:rPr>
+          <w:b/>
+        </w:rPr>
+      </w:pPr>
+      <w:r>
+        <w:rPr>
+          <w:b/>
+        </w:rPr>
+        <w:t>GET RID OF SCENARIO 4</w:t>
+      </w:r>
+    </w:p>
+    <w:p>
+      <w:pPr>
+        <w:rPr>
+          <w:b/>
+        </w:rPr>
+      </w:pPr>
+      <w:r>
+        <w:rPr>
+          <w:b/>
+        </w:rPr>
+        <w:t xml:space="preserve">Remove from stocks owned list: </w:t>
+      </w:r>
+    </w:p>
+    <w:p>
+      <w:pPr>
+        <w:rPr>
+          <w:b/>
+        </w:rPr>
+      </w:pPr>
+      <w:r>
+        <w:rPr>
+          <w:b/>
+        </w:rPr>
+        <w:t>Remove exception 1</w:t>
+      </w:r>
+    </w:p>
+    <w:p>
+      <w:r>
+        <w:rPr>
+          <w:b/>
+        </w:rPr>
+        <w:t xml:space="preserve">On number 2 edit: </w:t>
+      </w:r>
+      <w:r>
+        <w:t>user clicks delete button</w:t>
+      </w:r>
+    </w:p>
+    <w:p>
+      <w:pPr>
+        <w:rPr>
+          <w:b/>
+        </w:rPr>
+      </w:pPr>
+      <w:r>
+        <w:rPr>
+          <w:b/>
+        </w:rPr>
+        <w:t>GET RID OF SCENARIO 4</w:t>
+      </w:r>
     </w:p>
     <w:sectPr>
       <w:pgSz w:w="12240" w:h="15840"/>

</xml_diff>

<commit_message>
DB-Updted document in regards to what has been completed has been moved to that section, and what hasnt been completed still in its section
</commit_message>
<xml_diff>
--- a/RAD/Use Case Document Done and What Needs To Be Done.docx
+++ b/RAD/Use Case Document Done and What Needs To Be Done.docx
@@ -1,6 +1,6 @@
 
 <file path=word/document.xml><?xml version="1.0" encoding="utf-8"?>
-<w:document xmlns:wpc="http://schemas.microsoft.com/office/word/2010/wordprocessingCanvas" xmlns:cx="http://schemas.microsoft.com/office/drawing/2014/chartex" xmlns:cx1="http://schemas.microsoft.com/office/drawing/2015/9/8/chartex" xmlns:cx2="http://schemas.microsoft.com/office/drawing/2015/10/21/chartex" xmlns:cx3="http://schemas.microsoft.com/office/drawing/2016/5/9/chartex" xmlns:cx4="http://schemas.microsoft.com/office/drawing/2016/5/10/chartex" xmlns:cx5="http://schemas.microsoft.com/office/drawing/2016/5/11/chartex" xmlns:mc="http://schemas.openxmlformats.org/markup-compatibility/2006" xmlns:o="urn:schemas-microsoft-com:office:office" xmlns:r="http://schemas.openxmlformats.org/officeDocument/2006/relationships" xmlns:m="http://schemas.openxmlformats.org/officeDocument/2006/math" xmlns:v="urn:schemas-microsoft-com:vml" xmlns:wp14="http://schemas.microsoft.com/office/word/2010/wordprocessingDrawing" xmlns:wp="http://schemas.openxmlformats.org/drawingml/2006/wordprocessingDrawing" xmlns:w10="urn:schemas-microsoft-com:office:word" xmlns:w="http://schemas.openxmlformats.org/wordprocessingml/2006/main" xmlns:w14="http://schemas.microsoft.com/office/word/2010/wordml" xmlns:w15="http://schemas.microsoft.com/office/word/2012/wordml" xmlns:w16se="http://schemas.microsoft.com/office/word/2015/wordml/symex" xmlns:wpg="http://schemas.microsoft.com/office/word/2010/wordprocessingGroup" xmlns:wpi="http://schemas.microsoft.com/office/word/2010/wordprocessingInk" xmlns:wne="http://schemas.microsoft.com/office/word/2006/wordml" xmlns:wps="http://schemas.microsoft.com/office/word/2010/wordprocessingShape" mc:Ignorable="w14 w15 w16se wp14">
+<w:document xmlns:wpc="http://schemas.microsoft.com/office/word/2010/wordprocessingCanvas" xmlns:cx="http://schemas.microsoft.com/office/drawing/2014/chartex" xmlns:cx1="http://schemas.microsoft.com/office/drawing/2015/9/8/chartex" xmlns:cx2="http://schemas.microsoft.com/office/drawing/2015/10/21/chartex" xmlns:cx3="http://schemas.microsoft.com/office/drawing/2016/5/9/chartex" xmlns:cx4="http://schemas.microsoft.com/office/drawing/2016/5/10/chartex" xmlns:cx5="http://schemas.microsoft.com/office/drawing/2016/5/11/chartex" xmlns:cx6="http://schemas.microsoft.com/office/drawing/2016/5/12/chartex" xmlns:cx7="http://schemas.microsoft.com/office/drawing/2016/5/13/chartex" xmlns:cx8="http://schemas.microsoft.com/office/drawing/2016/5/14/chartex" xmlns:mc="http://schemas.openxmlformats.org/markup-compatibility/2006" xmlns:aink="http://schemas.microsoft.com/office/drawing/2016/ink" xmlns:am3d="http://schemas.microsoft.com/office/drawing/2017/model3d" xmlns:o="urn:schemas-microsoft-com:office:office" xmlns:r="http://schemas.openxmlformats.org/officeDocument/2006/relationships" xmlns:m="http://schemas.openxmlformats.org/officeDocument/2006/math" xmlns:v="urn:schemas-microsoft-com:vml" xmlns:wp14="http://schemas.microsoft.com/office/word/2010/wordprocessingDrawing" xmlns:wp="http://schemas.openxmlformats.org/drawingml/2006/wordprocessingDrawing" xmlns:w10="urn:schemas-microsoft-com:office:word" xmlns:w="http://schemas.openxmlformats.org/wordprocessingml/2006/main" xmlns:w14="http://schemas.microsoft.com/office/word/2010/wordml" xmlns:w15="http://schemas.microsoft.com/office/word/2012/wordml" xmlns:w16cid="http://schemas.microsoft.com/office/word/2016/wordml/cid" xmlns:w16se="http://schemas.microsoft.com/office/word/2015/wordml/symex" xmlns:wpg="http://schemas.microsoft.com/office/word/2010/wordprocessingGroup" xmlns:wpi="http://schemas.microsoft.com/office/word/2010/wordprocessingInk" xmlns:wne="http://schemas.microsoft.com/office/word/2006/wordml" xmlns:wps="http://schemas.microsoft.com/office/word/2010/wordprocessingShape" mc:Ignorable="w14 w15 w16se w16cid wp14">
   <w:body>
     <w:p>
       <w:pPr>
@@ -111,19 +111,6 @@
         <w:rPr>
           <w:b/>
         </w:rPr>
-        <w:t>Use cases needed to be completed</w:t>
-      </w:r>
-    </w:p>
-    <w:p>
-      <w:pPr>
-        <w:rPr>
-          <w:b/>
-        </w:rPr>
-      </w:pPr>
-      <w:r>
-        <w:rPr>
-          <w:b/>
-        </w:rPr>
         <w:t>Search through rad document for view navigation slier and remove it</w:t>
       </w:r>
     </w:p>
@@ -153,25 +140,13 @@
     </w:p>
     <w:p>
       <w:r>
-        <w:t xml:space="preserve">Exception </w:t>
-      </w:r>
-      <w:r>
-        <w:t>edit</w:t>
-      </w:r>
-      <w:r>
-        <w:t xml:space="preserve"> (</w:t>
-      </w:r>
-      <w:r>
-        <w:rPr>
-          <w:b/>
-        </w:rPr>
-        <w:t>please enter a valid email address.</w:t>
-      </w:r>
-      <w:r>
-        <w:rPr>
-          <w:b/>
-        </w:rPr>
-        <w:t xml:space="preserve">) </w:t>
+        <w:t>Exception edit (</w:t>
+      </w:r>
+      <w:r>
+        <w:rPr>
+          <w:b/>
+        </w:rPr>
+        <w:t xml:space="preserve">please enter a valid email address.) </w:t>
       </w:r>
       <w:r>
         <w:t xml:space="preserve">that’s if email address is incorrect, </w:t>
@@ -253,12 +228,12 @@
     </w:p>
     <w:p>
       <w:r>
+        <w:t>DELETE MESSAGE 6</w:t>
+      </w:r>
+    </w:p>
+    <w:p>
+      <w:r>
         <w:lastRenderedPageBreak/>
-        <w:t>DELETE MESSAGE 6</w:t>
-      </w:r>
-    </w:p>
-    <w:p>
-      <w:r>
         <w:t xml:space="preserve">GET RID OF EXCEPTION 2 </w:t>
       </w:r>
     </w:p>
@@ -272,15 +247,7 @@
         <w:rPr>
           <w:b/>
         </w:rPr>
-        <w:t xml:space="preserve">AD - </w:t>
-      </w:r>
-      <w:bookmarkStart w:id="0" w:name="_GoBack"/>
-      <w:bookmarkEnd w:id="0"/>
-      <w:r>
-        <w:rPr>
-          <w:b/>
-        </w:rPr>
-        <w:t>Start Application Use Case:</w:t>
+        <w:t>AD - Start Application Use Case:</w:t>
       </w:r>
     </w:p>
     <w:p>
@@ -305,13 +272,7 @@
         <w:rPr>
           <w:b/>
         </w:rPr>
-        <w:t xml:space="preserve">AD - </w:t>
-      </w:r>
-      <w:r>
-        <w:rPr>
-          <w:b/>
-        </w:rPr>
-        <w:t>Logout Use Case:</w:t>
+        <w:t>AD - Logout Use Case:</w:t>
       </w:r>
     </w:p>
     <w:p>
@@ -358,13 +319,7 @@
         <w:rPr>
           <w:b/>
         </w:rPr>
-        <w:t xml:space="preserve">AD - </w:t>
-      </w:r>
-      <w:r>
-        <w:rPr>
-          <w:b/>
-        </w:rPr>
-        <w:t xml:space="preserve">Reset Password Use Case: </w:t>
+        <w:t xml:space="preserve">AD - Reset Password Use Case: </w:t>
       </w:r>
     </w:p>
     <w:p>
@@ -414,13 +369,7 @@
         <w:rPr>
           <w:b/>
         </w:rPr>
-        <w:t xml:space="preserve">AD - </w:t>
-      </w:r>
-      <w:r>
-        <w:rPr>
-          <w:b/>
-        </w:rPr>
-        <w:t>View Portfolio Summary Use Case</w:t>
+        <w:t>AD - View Portfolio Summary Use Case</w:t>
       </w:r>
     </w:p>
     <w:p>
@@ -435,13 +384,7 @@
         <w:rPr>
           <w:b/>
         </w:rPr>
-        <w:t>Scenario edit</w:t>
-      </w:r>
-      <w:r>
-        <w:rPr>
-          <w:b/>
-        </w:rPr>
-        <w:t xml:space="preserve"> 1</w:t>
+        <w:t>Scenario edit 1</w:t>
       </w:r>
       <w:r>
         <w:t>: “user will observe four card that consists of stock name, and price in the first four items of your portfolio”</w:t>
@@ -471,10 +414,7 @@
         <w:t>Created</w:t>
       </w:r>
       <w:r>
-        <w:t>: “if there are not four items in the portfolio display message to the user (number) “add items to your portfolio”</w:t>
-      </w:r>
-      <w:r>
-        <w:t xml:space="preserve"> </w:t>
+        <w:t xml:space="preserve">: “if there are not four items in the portfolio display message to the user (number) “add items to your portfolio” </w:t>
       </w:r>
       <w:r>
         <w:rPr>
@@ -670,6 +610,23 @@
       </w:r>
       <w:r>
         <w:t>user observes my watchlist with the stock, current price, 3 month percent, 6 month percent, 1 year percent, and delete</w:t>
+      </w:r>
+    </w:p>
+    <w:p>
+      <w:bookmarkStart w:id="0" w:name="_GoBack"/>
+      <w:bookmarkEnd w:id="0"/>
+    </w:p>
+    <w:p>
+      <w:pPr>
+        <w:rPr>
+          <w:b/>
+        </w:rPr>
+      </w:pPr>
+      <w:r>
+        <w:rPr>
+          <w:b/>
+        </w:rPr>
+        <w:t>Use cases needed to be completed</w:t>
       </w:r>
     </w:p>
     <w:p>
@@ -951,7 +908,7 @@
 </file>
 
 <file path=word/endnotes.xml><?xml version="1.0" encoding="utf-8"?>
-<w:endnotes xmlns:wpc="http://schemas.microsoft.com/office/word/2010/wordprocessingCanvas" xmlns:cx="http://schemas.microsoft.com/office/drawing/2014/chartex" xmlns:cx1="http://schemas.microsoft.com/office/drawing/2015/9/8/chartex" xmlns:cx2="http://schemas.microsoft.com/office/drawing/2015/10/21/chartex" xmlns:cx3="http://schemas.microsoft.com/office/drawing/2016/5/9/chartex" xmlns:cx4="http://schemas.microsoft.com/office/drawing/2016/5/10/chartex" xmlns:cx5="http://schemas.microsoft.com/office/drawing/2016/5/11/chartex" xmlns:mc="http://schemas.openxmlformats.org/markup-compatibility/2006" xmlns:o="urn:schemas-microsoft-com:office:office" xmlns:r="http://schemas.openxmlformats.org/officeDocument/2006/relationships" xmlns:m="http://schemas.openxmlformats.org/officeDocument/2006/math" xmlns:v="urn:schemas-microsoft-com:vml" xmlns:wp14="http://schemas.microsoft.com/office/word/2010/wordprocessingDrawing" xmlns:wp="http://schemas.openxmlformats.org/drawingml/2006/wordprocessingDrawing" xmlns:w10="urn:schemas-microsoft-com:office:word" xmlns:w="http://schemas.openxmlformats.org/wordprocessingml/2006/main" xmlns:w14="http://schemas.microsoft.com/office/word/2010/wordml" xmlns:w15="http://schemas.microsoft.com/office/word/2012/wordml" xmlns:w16se="http://schemas.microsoft.com/office/word/2015/wordml/symex" xmlns:wpg="http://schemas.microsoft.com/office/word/2010/wordprocessingGroup" xmlns:wpi="http://schemas.microsoft.com/office/word/2010/wordprocessingInk" xmlns:wne="http://schemas.microsoft.com/office/word/2006/wordml" xmlns:wps="http://schemas.microsoft.com/office/word/2010/wordprocessingShape" mc:Ignorable="w14 w15 w16se wp14">
+<w:endnotes xmlns:wpc="http://schemas.microsoft.com/office/word/2010/wordprocessingCanvas" xmlns:cx="http://schemas.microsoft.com/office/drawing/2014/chartex" xmlns:cx1="http://schemas.microsoft.com/office/drawing/2015/9/8/chartex" xmlns:cx2="http://schemas.microsoft.com/office/drawing/2015/10/21/chartex" xmlns:cx3="http://schemas.microsoft.com/office/drawing/2016/5/9/chartex" xmlns:cx4="http://schemas.microsoft.com/office/drawing/2016/5/10/chartex" xmlns:cx5="http://schemas.microsoft.com/office/drawing/2016/5/11/chartex" xmlns:cx6="http://schemas.microsoft.com/office/drawing/2016/5/12/chartex" xmlns:cx7="http://schemas.microsoft.com/office/drawing/2016/5/13/chartex" xmlns:cx8="http://schemas.microsoft.com/office/drawing/2016/5/14/chartex" xmlns:mc="http://schemas.openxmlformats.org/markup-compatibility/2006" xmlns:aink="http://schemas.microsoft.com/office/drawing/2016/ink" xmlns:am3d="http://schemas.microsoft.com/office/drawing/2017/model3d" xmlns:o="urn:schemas-microsoft-com:office:office" xmlns:r="http://schemas.openxmlformats.org/officeDocument/2006/relationships" xmlns:m="http://schemas.openxmlformats.org/officeDocument/2006/math" xmlns:v="urn:schemas-microsoft-com:vml" xmlns:wp14="http://schemas.microsoft.com/office/word/2010/wordprocessingDrawing" xmlns:wp="http://schemas.openxmlformats.org/drawingml/2006/wordprocessingDrawing" xmlns:w10="urn:schemas-microsoft-com:office:word" xmlns:w="http://schemas.openxmlformats.org/wordprocessingml/2006/main" xmlns:w14="http://schemas.microsoft.com/office/word/2010/wordml" xmlns:w15="http://schemas.microsoft.com/office/word/2012/wordml" xmlns:w16cid="http://schemas.microsoft.com/office/word/2016/wordml/cid" xmlns:w16se="http://schemas.microsoft.com/office/word/2015/wordml/symex" xmlns:wpg="http://schemas.microsoft.com/office/word/2010/wordprocessingGroup" xmlns:wpi="http://schemas.microsoft.com/office/word/2010/wordprocessingInk" xmlns:wne="http://schemas.microsoft.com/office/word/2006/wordml" xmlns:wps="http://schemas.microsoft.com/office/word/2010/wordprocessingShape" mc:Ignorable="w14 w15 w16se w16cid wp14">
   <w:endnote w:type="separator" w:id="-1">
     <w:p>
       <w:pPr>
@@ -976,7 +933,7 @@
 </file>
 
 <file path=word/footnotes.xml><?xml version="1.0" encoding="utf-8"?>
-<w:footnotes xmlns:wpc="http://schemas.microsoft.com/office/word/2010/wordprocessingCanvas" xmlns:cx="http://schemas.microsoft.com/office/drawing/2014/chartex" xmlns:cx1="http://schemas.microsoft.com/office/drawing/2015/9/8/chartex" xmlns:cx2="http://schemas.microsoft.com/office/drawing/2015/10/21/chartex" xmlns:cx3="http://schemas.microsoft.com/office/drawing/2016/5/9/chartex" xmlns:cx4="http://schemas.microsoft.com/office/drawing/2016/5/10/chartex" xmlns:cx5="http://schemas.microsoft.com/office/drawing/2016/5/11/chartex" xmlns:mc="http://schemas.openxmlformats.org/markup-compatibility/2006" xmlns:o="urn:schemas-microsoft-com:office:office" xmlns:r="http://schemas.openxmlformats.org/officeDocument/2006/relationships" xmlns:m="http://schemas.openxmlformats.org/officeDocument/2006/math" xmlns:v="urn:schemas-microsoft-com:vml" xmlns:wp14="http://schemas.microsoft.com/office/word/2010/wordprocessingDrawing" xmlns:wp="http://schemas.openxmlformats.org/drawingml/2006/wordprocessingDrawing" xmlns:w10="urn:schemas-microsoft-com:office:word" xmlns:w="http://schemas.openxmlformats.org/wordprocessingml/2006/main" xmlns:w14="http://schemas.microsoft.com/office/word/2010/wordml" xmlns:w15="http://schemas.microsoft.com/office/word/2012/wordml" xmlns:w16se="http://schemas.microsoft.com/office/word/2015/wordml/symex" xmlns:wpg="http://schemas.microsoft.com/office/word/2010/wordprocessingGroup" xmlns:wpi="http://schemas.microsoft.com/office/word/2010/wordprocessingInk" xmlns:wne="http://schemas.microsoft.com/office/word/2006/wordml" xmlns:wps="http://schemas.microsoft.com/office/word/2010/wordprocessingShape" mc:Ignorable="w14 w15 w16se wp14">
+<w:footnotes xmlns:wpc="http://schemas.microsoft.com/office/word/2010/wordprocessingCanvas" xmlns:cx="http://schemas.microsoft.com/office/drawing/2014/chartex" xmlns:cx1="http://schemas.microsoft.com/office/drawing/2015/9/8/chartex" xmlns:cx2="http://schemas.microsoft.com/office/drawing/2015/10/21/chartex" xmlns:cx3="http://schemas.microsoft.com/office/drawing/2016/5/9/chartex" xmlns:cx4="http://schemas.microsoft.com/office/drawing/2016/5/10/chartex" xmlns:cx5="http://schemas.microsoft.com/office/drawing/2016/5/11/chartex" xmlns:cx6="http://schemas.microsoft.com/office/drawing/2016/5/12/chartex" xmlns:cx7="http://schemas.microsoft.com/office/drawing/2016/5/13/chartex" xmlns:cx8="http://schemas.microsoft.com/office/drawing/2016/5/14/chartex" xmlns:mc="http://schemas.openxmlformats.org/markup-compatibility/2006" xmlns:aink="http://schemas.microsoft.com/office/drawing/2016/ink" xmlns:am3d="http://schemas.microsoft.com/office/drawing/2017/model3d" xmlns:o="urn:schemas-microsoft-com:office:office" xmlns:r="http://schemas.openxmlformats.org/officeDocument/2006/relationships" xmlns:m="http://schemas.openxmlformats.org/officeDocument/2006/math" xmlns:v="urn:schemas-microsoft-com:vml" xmlns:wp14="http://schemas.microsoft.com/office/word/2010/wordprocessingDrawing" xmlns:wp="http://schemas.openxmlformats.org/drawingml/2006/wordprocessingDrawing" xmlns:w10="urn:schemas-microsoft-com:office:word" xmlns:w="http://schemas.openxmlformats.org/wordprocessingml/2006/main" xmlns:w14="http://schemas.microsoft.com/office/word/2010/wordml" xmlns:w15="http://schemas.microsoft.com/office/word/2012/wordml" xmlns:w16cid="http://schemas.microsoft.com/office/word/2016/wordml/cid" xmlns:w16se="http://schemas.microsoft.com/office/word/2015/wordml/symex" xmlns:wpg="http://schemas.microsoft.com/office/word/2010/wordprocessingGroup" xmlns:wpi="http://schemas.microsoft.com/office/word/2010/wordprocessingInk" xmlns:wne="http://schemas.microsoft.com/office/word/2006/wordml" xmlns:wps="http://schemas.microsoft.com/office/word/2010/wordprocessingShape" mc:Ignorable="w14 w15 w16se w16cid wp14">
   <w:footnote w:type="separator" w:id="-1">
     <w:p>
       <w:pPr>
@@ -1001,7 +958,7 @@
 </file>
 
 <file path=word/numbering.xml><?xml version="1.0" encoding="utf-8"?>
-<w:numbering xmlns:wpc="http://schemas.microsoft.com/office/word/2010/wordprocessingCanvas" xmlns:cx="http://schemas.microsoft.com/office/drawing/2014/chartex" xmlns:cx1="http://schemas.microsoft.com/office/drawing/2015/9/8/chartex" xmlns:cx2="http://schemas.microsoft.com/office/drawing/2015/10/21/chartex" xmlns:cx3="http://schemas.microsoft.com/office/drawing/2016/5/9/chartex" xmlns:cx4="http://schemas.microsoft.com/office/drawing/2016/5/10/chartex" xmlns:cx5="http://schemas.microsoft.com/office/drawing/2016/5/11/chartex" xmlns:mc="http://schemas.openxmlformats.org/markup-compatibility/2006" xmlns:o="urn:schemas-microsoft-com:office:office" xmlns:r="http://schemas.openxmlformats.org/officeDocument/2006/relationships" xmlns:m="http://schemas.openxmlformats.org/officeDocument/2006/math" xmlns:v="urn:schemas-microsoft-com:vml" xmlns:wp14="http://schemas.microsoft.com/office/word/2010/wordprocessingDrawing" xmlns:wp="http://schemas.openxmlformats.org/drawingml/2006/wordprocessingDrawing" xmlns:w10="urn:schemas-microsoft-com:office:word" xmlns:w="http://schemas.openxmlformats.org/wordprocessingml/2006/main" xmlns:w14="http://schemas.microsoft.com/office/word/2010/wordml" xmlns:w15="http://schemas.microsoft.com/office/word/2012/wordml" xmlns:w16se="http://schemas.microsoft.com/office/word/2015/wordml/symex" xmlns:wpg="http://schemas.microsoft.com/office/word/2010/wordprocessingGroup" xmlns:wpi="http://schemas.microsoft.com/office/word/2010/wordprocessingInk" xmlns:wne="http://schemas.microsoft.com/office/word/2006/wordml" xmlns:wps="http://schemas.microsoft.com/office/word/2010/wordprocessingShape" mc:Ignorable="w14 w15 w16se wp14">
+<w:numbering xmlns:wpc="http://schemas.microsoft.com/office/word/2010/wordprocessingCanvas" xmlns:cx="http://schemas.microsoft.com/office/drawing/2014/chartex" xmlns:cx1="http://schemas.microsoft.com/office/drawing/2015/9/8/chartex" xmlns:cx2="http://schemas.microsoft.com/office/drawing/2015/10/21/chartex" xmlns:cx3="http://schemas.microsoft.com/office/drawing/2016/5/9/chartex" xmlns:cx4="http://schemas.microsoft.com/office/drawing/2016/5/10/chartex" xmlns:cx5="http://schemas.microsoft.com/office/drawing/2016/5/11/chartex" xmlns:cx6="http://schemas.microsoft.com/office/drawing/2016/5/12/chartex" xmlns:cx7="http://schemas.microsoft.com/office/drawing/2016/5/13/chartex" xmlns:cx8="http://schemas.microsoft.com/office/drawing/2016/5/14/chartex" xmlns:mc="http://schemas.openxmlformats.org/markup-compatibility/2006" xmlns:aink="http://schemas.microsoft.com/office/drawing/2016/ink" xmlns:am3d="http://schemas.microsoft.com/office/drawing/2017/model3d" xmlns:o="urn:schemas-microsoft-com:office:office" xmlns:r="http://schemas.openxmlformats.org/officeDocument/2006/relationships" xmlns:m="http://schemas.openxmlformats.org/officeDocument/2006/math" xmlns:v="urn:schemas-microsoft-com:vml" xmlns:wp14="http://schemas.microsoft.com/office/word/2010/wordprocessingDrawing" xmlns:wp="http://schemas.openxmlformats.org/drawingml/2006/wordprocessingDrawing" xmlns:w10="urn:schemas-microsoft-com:office:word" xmlns:w="http://schemas.openxmlformats.org/wordprocessingml/2006/main" xmlns:w14="http://schemas.microsoft.com/office/word/2010/wordml" xmlns:w15="http://schemas.microsoft.com/office/word/2012/wordml" xmlns:w16cid="http://schemas.microsoft.com/office/word/2016/wordml/cid" xmlns:w16se="http://schemas.microsoft.com/office/word/2015/wordml/symex" xmlns:wpg="http://schemas.microsoft.com/office/word/2010/wordprocessingGroup" xmlns:wpi="http://schemas.microsoft.com/office/word/2010/wordprocessingInk" xmlns:wne="http://schemas.microsoft.com/office/word/2006/wordml" xmlns:wps="http://schemas.microsoft.com/office/word/2010/wordprocessingShape" mc:Ignorable="w14 w15 w16se w16cid wp14">
   <w:abstractNum w:abstractNumId="0" w15:restartNumberingAfterBreak="0">
     <w:nsid w:val="280E6109"/>
     <w:multiLevelType w:val="hybridMultilevel"/>
@@ -1470,7 +1427,7 @@
 </file>
 
 <file path=word/styles.xml><?xml version="1.0" encoding="utf-8"?>
-<w:styles xmlns:mc="http://schemas.openxmlformats.org/markup-compatibility/2006" xmlns:r="http://schemas.openxmlformats.org/officeDocument/2006/relationships" xmlns:w="http://schemas.openxmlformats.org/wordprocessingml/2006/main" xmlns:w14="http://schemas.microsoft.com/office/word/2010/wordml" xmlns:w15="http://schemas.microsoft.com/office/word/2012/wordml" xmlns:w16se="http://schemas.microsoft.com/office/word/2015/wordml/symex" mc:Ignorable="w14 w15 w16se">
+<w:styles xmlns:mc="http://schemas.openxmlformats.org/markup-compatibility/2006" xmlns:r="http://schemas.openxmlformats.org/officeDocument/2006/relationships" xmlns:w="http://schemas.openxmlformats.org/wordprocessingml/2006/main" xmlns:w14="http://schemas.microsoft.com/office/word/2010/wordml" xmlns:w15="http://schemas.microsoft.com/office/word/2012/wordml" xmlns:w16cid="http://schemas.microsoft.com/office/word/2016/wordml/cid" xmlns:w16se="http://schemas.microsoft.com/office/word/2015/wordml/symex" mc:Ignorable="w14 w15 w16se w16cid">
   <w:docDefaults>
     <w:rPrDefault>
       <w:rPr>
@@ -1486,7 +1443,7 @@
       </w:pPr>
     </w:pPrDefault>
   </w:docDefaults>
-  <w:latentStyles w:defLockedState="0" w:defUIPriority="99" w:defSemiHidden="0" w:defUnhideWhenUsed="0" w:defQFormat="0" w:count="374">
+  <w:latentStyles w:defLockedState="0" w:defUIPriority="99" w:defSemiHidden="0" w:defUnhideWhenUsed="0" w:defQFormat="0" w:count="375">
     <w:lsdException w:name="Normal" w:uiPriority="0" w:qFormat="1"/>
     <w:lsdException w:name="heading 1" w:uiPriority="9" w:qFormat="1"/>
     <w:lsdException w:name="heading 2" w:semiHidden="1" w:uiPriority="9" w:unhideWhenUsed="1" w:qFormat="1"/>
@@ -1592,7 +1549,6 @@
     <w:lsdException w:name="HTML Sample" w:semiHidden="1" w:unhideWhenUsed="1"/>
     <w:lsdException w:name="HTML Typewriter" w:semiHidden="1" w:unhideWhenUsed="1"/>
     <w:lsdException w:name="HTML Variable" w:semiHidden="1" w:unhideWhenUsed="1"/>
-    <w:lsdException w:name="Normal Table" w:semiHidden="1" w:unhideWhenUsed="1"/>
     <w:lsdException w:name="annotation subject" w:semiHidden="1" w:unhideWhenUsed="1"/>
     <w:lsdException w:name="No List" w:semiHidden="1" w:unhideWhenUsed="1"/>
     <w:lsdException w:name="Outline List 1" w:semiHidden="1" w:unhideWhenUsed="1"/>
@@ -1639,10 +1595,8 @@
     <w:lsdException w:name="Table Subtle 2" w:semiHidden="1" w:unhideWhenUsed="1"/>
     <w:lsdException w:name="Table Web 1" w:semiHidden="1" w:unhideWhenUsed="1"/>
     <w:lsdException w:name="Table Web 2" w:semiHidden="1" w:unhideWhenUsed="1"/>
-    <w:lsdException w:name="Table Web 3" w:semiHidden="1" w:unhideWhenUsed="1"/>
     <w:lsdException w:name="Balloon Text" w:semiHidden="1" w:unhideWhenUsed="1"/>
     <w:lsdException w:name="Table Grid" w:uiPriority="39"/>
-    <w:lsdException w:name="Table Theme" w:semiHidden="1" w:unhideWhenUsed="1"/>
     <w:lsdException w:name="Placeholder Text" w:semiHidden="1"/>
     <w:lsdException w:name="No Spacing" w:uiPriority="1" w:qFormat="1"/>
     <w:lsdException w:name="Light Shading" w:uiPriority="60"/>
@@ -1861,6 +1815,7 @@
     <w:lsdException w:name="Mention" w:semiHidden="1" w:unhideWhenUsed="1"/>
     <w:lsdException w:name="Smart Hyperlink" w:semiHidden="1" w:unhideWhenUsed="1"/>
     <w:lsdException w:name="Hashtag" w:semiHidden="1" w:unhideWhenUsed="1"/>
+    <w:lsdException w:name="Unresolved Mention" w:semiHidden="1" w:unhideWhenUsed="1"/>
   </w:latentStyles>
   <w:style w:type="paragraph" w:default="1" w:styleId="Normal">
     <w:name w:val="Normal"/>

</xml_diff>